<commit_message>
adiciona df_Brasil e análise ao notebook analise_geral_entre_regioes - adiciona novo paper de referência
</commit_message>
<xml_diff>
--- a/Textos/Comparativo entre regiões.docx
+++ b/Textos/Comparativo entre regiões.docx
@@ -67,13 +67,7 @@
         <w:t xml:space="preserve">, aproximadamente </w:t>
       </w:r>
       <w:r>
-        <w:t>193</w:t>
-      </w:r>
-      <w:r>
-        <w:t>.</w:t>
-      </w:r>
-      <w:r>
-        <w:t>180</w:t>
+        <w:t>193.180</w:t>
       </w:r>
       <w:r>
         <w:t xml:space="preserve"> focos de incêndio, respondendo por 4% d</w:t>
@@ -108,7 +102,13 @@
         <w:t>321.323</w:t>
       </w:r>
       <w:r>
-        <w:t xml:space="preserve"> focos o que corresponde a 6</w:t>
+        <w:t xml:space="preserve"> focos</w:t>
+      </w:r>
+      <w:r>
+        <w:t>,</w:t>
+      </w:r>
+      <w:r>
+        <w:t xml:space="preserve"> o que corresponde a 6</w:t>
       </w:r>
       <w:r>
         <w:t>,66</w:t>
@@ -211,6 +211,9 @@
               <w:jc w:val="center"/>
             </w:pPr>
             <w:r>
+              <w:rPr>
+                <w:noProof/>
+              </w:rPr>
               <w:drawing>
                 <wp:inline distT="0" distB="0" distL="0" distR="0" wp14:anchorId="385A7076" wp14:editId="3700F087">
                   <wp:extent cx="3204000" cy="2633536"/>
@@ -268,24 +271,14 @@
             <w:r>
               <w:t xml:space="preserve">Figura </w:t>
             </w:r>
-            <w:r>
-              <w:fldChar w:fldCharType="begin"/>
-            </w:r>
-            <w:r>
-              <w:instrText xml:space="preserve"> SEQ Figura \* ARABIC </w:instrText>
-            </w:r>
-            <w:r>
-              <w:fldChar w:fldCharType="separate"/>
-            </w:r>
-            <w:r>
-              <w:rPr>
-                <w:noProof/>
-              </w:rPr>
-              <w:t>1</w:t>
-            </w:r>
-            <w:r>
-              <w:fldChar w:fldCharType="end"/>
-            </w:r>
+            <w:fldSimple w:instr=" SEQ Figura \* ARABIC ">
+              <w:r>
+                <w:rPr>
+                  <w:noProof/>
+                </w:rPr>
+                <w:t>1</w:t>
+              </w:r>
+            </w:fldSimple>
             <w:bookmarkEnd w:id="0"/>
             <w:r>
               <w:t xml:space="preserve">. </w:t>
@@ -359,14 +352,27 @@
         <w:lastRenderedPageBreak/>
         <w:t xml:space="preserve">Tabela </w:t>
       </w:r>
-      <w:fldSimple w:instr=" SEQ Tabela \* ARABIC ">
-        <w:r>
-          <w:rPr>
-            <w:noProof/>
-          </w:rPr>
-          <w:t>1</w:t>
-        </w:r>
-      </w:fldSimple>
+      <w:r>
+        <w:fldChar w:fldCharType="begin"/>
+      </w:r>
+      <w:r>
+        <w:instrText xml:space="preserve"> SEQ Tabela \* ARABIC </w:instrText>
+      </w:r>
+      <w:r>
+        <w:fldChar w:fldCharType="separate"/>
+      </w:r>
+      <w:r>
+        <w:rPr>
+          <w:noProof/>
+        </w:rPr>
+        <w:t>1</w:t>
+      </w:r>
+      <w:r>
+        <w:rPr>
+          <w:noProof/>
+        </w:rPr>
+        <w:fldChar w:fldCharType="end"/>
+      </w:r>
       <w:bookmarkEnd w:id="1"/>
       <w:r>
         <w:t xml:space="preserve">. Síntese dos anos com maior e menor quantidade de focos de </w:t>
@@ -736,7 +742,13 @@
         </w:numPr>
       </w:pPr>
       <w:r>
-        <w:t xml:space="preserve">Entre os anos 2001 e 2002, a região Sul foi caracterizada por uma elevação abrupta na quantidade de focos de incêndio, em torno de 732%. No ano de 2001 foram contabilizados 1720 focos, ao passo que no ano de 2002 foram contabilizados 14306 focos. Nenhuma outra região expos tamanho crescimento para um mesmo intervalo de tempo. </w:t>
+        <w:t>Entre os anos 2001 e 2002, a região Sul foi caracterizada por uma elevação abrupta na quantidade de focos de incêndio, em torno de 732%. No ano de 2001 foram contabilizados 1720 focos, ao passo que no ano de 2002 foram contabilizados 14306 focos. Nenhuma outra região exp</w:t>
+      </w:r>
+      <w:r>
+        <w:t>ô</w:t>
+      </w:r>
+      <w:r>
+        <w:t xml:space="preserve">s tamanho crescimento para um mesmo intervalo de tempo. </w:t>
       </w:r>
       <w:r>
         <w:t xml:space="preserve">Tal </w:t>

</xml_diff>